<commit_message>
Add multiple help buttons for attribute pages. Update user guide.
</commit_message>
<xml_diff>
--- a/webapp/static/user_guide/uploading_data_tables.docx
+++ b/webapp/static/user_guide/uploading_data_tables.docx
@@ -102,6 +102,9 @@
     <w:p/>
     <w:p>
       <w:r>
+        <w:rPr>
+          <w:noProof/>
+        </w:rPr>
         <w:drawing>
           <wp:inline distT="0" distB="0" distL="0" distR="0" wp14:anchorId="72B61024" wp14:editId="0C707E29">
             <wp:extent cx="5943600" cy="3355975"/>
@@ -166,6 +169,9 @@
     <w:p/>
     <w:p>
       <w:r>
+        <w:rPr>
+          <w:noProof/>
+        </w:rPr>
         <w:lastRenderedPageBreak/>
         <w:drawing>
           <wp:inline distT="0" distB="0" distL="0" distR="0" wp14:anchorId="67EFE77D" wp14:editId="63AB5C4C">
@@ -523,14 +529,11 @@
     </w:p>
     <w:p>
       <w:r>
-        <w:rPr>
-          <w:noProof/>
-        </w:rPr>
         <w:drawing>
-          <wp:inline distT="0" distB="0" distL="0" distR="0" wp14:anchorId="3622F969" wp14:editId="74C96A39">
-            <wp:extent cx="5943600" cy="4724400"/>
+          <wp:inline distT="0" distB="0" distL="0" distR="0" wp14:anchorId="4E8AE767" wp14:editId="18C1D5B9">
+            <wp:extent cx="5943600" cy="3496945"/>
             <wp:effectExtent l="0" t="0" r="0" b="0"/>
-            <wp:docPr id="7" name="Picture 7" descr="A screenshot of a cell phone&#10;&#10;Description automatically generated"/>
+            <wp:docPr id="4" name="Picture 4" descr="A screenshot of a cell phone&#10;&#10;Description automatically generated"/>
             <wp:cNvGraphicFramePr>
               <a:graphicFrameLocks xmlns:a="http://schemas.openxmlformats.org/drawingml/2006/main" noChangeAspect="1"/>
             </wp:cNvGraphicFramePr>
@@ -538,7 +541,7 @@
               <a:graphicData uri="http://schemas.openxmlformats.org/drawingml/2006/picture">
                 <pic:pic xmlns:pic="http://schemas.openxmlformats.org/drawingml/2006/picture">
                   <pic:nvPicPr>
-                    <pic:cNvPr id="7" name="Picture 7" descr="A screenshot of a cell phone&#10;&#10;Description automatically generated"/>
+                    <pic:cNvPr id="4" name="Picture 4" descr="A screenshot of a cell phone&#10;&#10;Description automatically generated"/>
                     <pic:cNvPicPr/>
                   </pic:nvPicPr>
                   <pic:blipFill>
@@ -550,7 +553,7 @@
                   <pic:spPr>
                     <a:xfrm>
                       <a:off x="0" y="0"/>
-                      <a:ext cx="5943600" cy="4724400"/>
+                      <a:ext cx="5943600" cy="3496945"/>
                     </a:xfrm>
                     <a:prstGeom prst="rect">
                       <a:avLst/>
@@ -591,26 +594,26 @@
     <w:p/>
     <w:p>
       <w:r>
+        <w:t xml:space="preserve">Let’s suppose, though, that you are happy with the variable types as shown. You will still need to edit the attributes to fill in metadata that ezEML is unable to infer from the CSV file. In the screenshot above, suppose you click </w:t>
+      </w:r>
+      <w:r>
+        <w:rPr>
+          <w:b/>
+          <w:bCs/>
+        </w:rPr>
+        <w:t>Edit</w:t>
+      </w:r>
+      <w:r>
+        <w:t xml:space="preserve"> for the TYPE attribute. You will see a screen like:</w:t>
+      </w:r>
+    </w:p>
+    <w:p/>
+    <w:p>
+      <w:r>
+        <w:rPr>
+          <w:noProof/>
+        </w:rPr>
         <w:lastRenderedPageBreak/>
-        <w:t xml:space="preserve">Let’s suppose, though, that you are happy with the variable types as shown. You will still need to edit the attributes to fill in metadata that ezEML is unable to infer from the CSV file. In the screenshot above, suppose you click </w:t>
-      </w:r>
-      <w:r>
-        <w:rPr>
-          <w:b/>
-          <w:bCs/>
-        </w:rPr>
-        <w:t>Edit</w:t>
-      </w:r>
-      <w:r>
-        <w:t xml:space="preserve"> for the TYPE attribute. You will see a screen like:</w:t>
-      </w:r>
-    </w:p>
-    <w:p/>
-    <w:p>
-      <w:r>
-        <w:rPr>
-          <w:noProof/>
-        </w:rPr>
         <w:drawing>
           <wp:inline distT="0" distB="0" distL="0" distR="0" wp14:anchorId="1730C86B" wp14:editId="48E8816E">
             <wp:extent cx="5943600" cy="3980815"/>

</xml_diff>

<commit_message>
Change nomenclature to use Column instead of Attribute. Fix error-handling for upload geo coverage csv.
</commit_message>
<xml_diff>
--- a/webapp/static/user_guide/uploading_data_tables.docx
+++ b/webapp/static/user_guide/uploading_data_tables.docx
@@ -43,7 +43,7 @@
         <w:t xml:space="preserve"> one or more data tables. </w:t>
       </w:r>
       <w:r>
-        <w:t>If so, t</w:t>
+        <w:t>T</w:t>
       </w:r>
       <w:r>
         <w:t>hese data tables need to be described in the EML metadata. Entering the needed metadata by hand can be laborious and error prone. ezEML assists in this process by letting you upload your data tables in CSV (comma-separated value) format</w:t>
@@ -174,10 +174,10 @@
         </w:rPr>
         <w:lastRenderedPageBreak/>
         <w:drawing>
-          <wp:inline distT="0" distB="0" distL="0" distR="0" wp14:anchorId="67EFE77D" wp14:editId="63AB5C4C">
-            <wp:extent cx="5943600" cy="3398520"/>
-            <wp:effectExtent l="0" t="0" r="0" b="5080"/>
-            <wp:docPr id="1" name="Picture 1" descr="A screenshot of a cell phone&#10;&#10;Description automatically generated"/>
+          <wp:inline distT="0" distB="0" distL="0" distR="0" wp14:anchorId="4DE20EC7" wp14:editId="587E836D">
+            <wp:extent cx="5943600" cy="3086735"/>
+            <wp:effectExtent l="0" t="0" r="0" b="0"/>
+            <wp:docPr id="8" name="Picture 8" descr="Graphical user interface, application&#10;&#10;Description automatically generated"/>
             <wp:cNvGraphicFramePr>
               <a:graphicFrameLocks xmlns:a="http://schemas.openxmlformats.org/drawingml/2006/main" noChangeAspect="1"/>
             </wp:cNvGraphicFramePr>
@@ -185,7 +185,7 @@
               <a:graphicData uri="http://schemas.openxmlformats.org/drawingml/2006/picture">
                 <pic:pic xmlns:pic="http://schemas.openxmlformats.org/drawingml/2006/picture">
                   <pic:nvPicPr>
-                    <pic:cNvPr id="1" name="Picture 1" descr="A screenshot of a cell phone&#10;&#10;Description automatically generated"/>
+                    <pic:cNvPr id="8" name="Picture 8" descr="Graphical user interface, application&#10;&#10;Description automatically generated"/>
                     <pic:cNvPicPr/>
                   </pic:nvPicPr>
                   <pic:blipFill>
@@ -197,7 +197,7 @@
                   <pic:spPr>
                     <a:xfrm>
                       <a:off x="0" y="0"/>
-                      <a:ext cx="5943600" cy="3398520"/>
+                      <a:ext cx="5943600" cy="3086735"/>
                     </a:xfrm>
                     <a:prstGeom prst="rect">
                       <a:avLst/>
@@ -213,6 +213,31 @@
     <w:p/>
     <w:p>
       <w:r>
+        <w:t>We refer to the file as a CSV (</w:t>
+      </w:r>
+      <w:r>
+        <w:rPr>
+          <w:i/>
+          <w:iCs/>
+        </w:rPr>
+        <w:t>comma</w:t>
+      </w:r>
+      <w:r>
+        <w:t xml:space="preserve">-separated value) file, but separators other than commas are supported, including tabs, vertical bars, colons, and semicolons. </w:t>
+      </w:r>
+    </w:p>
+    <w:p/>
+    <w:p>
+      <w:r>
+        <w:t xml:space="preserve">In addition, the quote character can be specified, either a double quote (“) or single quote (‘). The quote character can be used to enclose values in the table that contain the separator within them, which otherwise would be interpreted as </w:t>
+      </w:r>
+      <w:r>
+        <w:t>multiple values. E.g., if comma is the separator, a value like “Madison, Wisconsin” would appear to be two values if not enclosed in quotes.</w:t>
+      </w:r>
+    </w:p>
+    <w:p/>
+    <w:p>
+      <w:r>
         <w:t xml:space="preserve">In </w:t>
       </w:r>
       <w:r>
@@ -268,15 +293,12 @@
     </w:p>
     <w:p>
       <w:r>
-        <w:rPr>
-          <w:noProof/>
-        </w:rPr>
         <w:lastRenderedPageBreak/>
         <w:drawing>
-          <wp:inline distT="0" distB="0" distL="0" distR="0" wp14:anchorId="2B3C9F9E" wp14:editId="1FC90C40">
-            <wp:extent cx="5943600" cy="4382135"/>
+          <wp:inline distT="0" distB="0" distL="0" distR="0" wp14:anchorId="5AC1167D" wp14:editId="708F390C">
+            <wp:extent cx="5943600" cy="5080635"/>
             <wp:effectExtent l="0" t="0" r="0" b="0"/>
-            <wp:docPr id="3" name="Picture 3" descr="A screenshot of a cell phone&#10;&#10;Description automatically generated"/>
+            <wp:docPr id="1" name="Picture 1" descr="Graphical user interface, application&#10;&#10;Description automatically generated"/>
             <wp:cNvGraphicFramePr>
               <a:graphicFrameLocks xmlns:a="http://schemas.openxmlformats.org/drawingml/2006/main" noChangeAspect="1"/>
             </wp:cNvGraphicFramePr>
@@ -284,7 +306,7 @@
               <a:graphicData uri="http://schemas.openxmlformats.org/drawingml/2006/picture">
                 <pic:pic xmlns:pic="http://schemas.openxmlformats.org/drawingml/2006/picture">
                   <pic:nvPicPr>
-                    <pic:cNvPr id="3" name="Picture 3" descr="A screenshot of a cell phone&#10;&#10;Description automatically generated"/>
+                    <pic:cNvPr id="1" name="Picture 1" descr="Graphical user interface, application&#10;&#10;Description automatically generated"/>
                     <pic:cNvPicPr/>
                   </pic:nvPicPr>
                   <pic:blipFill>
@@ -296,7 +318,7 @@
                   <pic:spPr>
                     <a:xfrm>
                       <a:off x="0" y="0"/>
-                      <a:ext cx="5943600" cy="4382135"/>
+                      <a:ext cx="5943600" cy="5080635"/>
                     </a:xfrm>
                     <a:prstGeom prst="rect">
                       <a:avLst/>
@@ -436,6 +458,7 @@
     </w:p>
     <w:p>
       <w:r>
+        <w:lastRenderedPageBreak/>
         <w:t xml:space="preserve">At the bottom of the form is information about the data table’s </w:t>
       </w:r>
       <w:r>
@@ -443,31 +466,19 @@
           <w:b/>
           <w:bCs/>
         </w:rPr>
-        <w:t>Attributes</w:t>
-      </w:r>
-      <w:r>
-        <w:t>, which correspond to the columns of the table. In this example, we have:</w:t>
-      </w:r>
-    </w:p>
-    <w:p>
-      <w:pPr>
-        <w:rPr>
-          <w:i/>
-          <w:iCs/>
-        </w:rPr>
-      </w:pPr>
-      <w:r>
-        <w:rPr>
-          <w:i/>
-          <w:iCs/>
-          <w:noProof/>
-        </w:rPr>
-        <w:lastRenderedPageBreak/>
+        <w:t>Columns</w:t>
+      </w:r>
+      <w:r>
+        <w:t>. In this example, we have:</w:t>
+      </w:r>
+    </w:p>
+    <w:p>
+      <w:r>
         <w:drawing>
-          <wp:inline distT="0" distB="0" distL="0" distR="0" wp14:anchorId="399CBC28" wp14:editId="2C6084FA">
-            <wp:extent cx="5943600" cy="1596390"/>
-            <wp:effectExtent l="0" t="0" r="0" b="3810"/>
-            <wp:docPr id="6" name="Picture 6" descr="A picture containing bird, tree, flower&#10;&#10;Description automatically generated"/>
+          <wp:inline distT="0" distB="0" distL="0" distR="0" wp14:anchorId="64A496A6" wp14:editId="53DBB6B3">
+            <wp:extent cx="5943600" cy="1649095"/>
+            <wp:effectExtent l="0" t="0" r="0" b="1905"/>
+            <wp:docPr id="9" name="Picture 9" descr="Graphical user interface, text&#10;&#10;Description automatically generated"/>
             <wp:cNvGraphicFramePr>
               <a:graphicFrameLocks xmlns:a="http://schemas.openxmlformats.org/drawingml/2006/main" noChangeAspect="1"/>
             </wp:cNvGraphicFramePr>
@@ -475,7 +486,7 @@
               <a:graphicData uri="http://schemas.openxmlformats.org/drawingml/2006/picture">
                 <pic:pic xmlns:pic="http://schemas.openxmlformats.org/drawingml/2006/picture">
                   <pic:nvPicPr>
-                    <pic:cNvPr id="6" name="Picture 6" descr="A picture containing bird, tree, flower&#10;&#10;Description automatically generated"/>
+                    <pic:cNvPr id="9" name="Picture 9" descr="Graphical user interface, text&#10;&#10;Description automatically generated"/>
                     <pic:cNvPicPr/>
                   </pic:nvPicPr>
                   <pic:blipFill>
@@ -487,7 +498,7 @@
                   <pic:spPr>
                     <a:xfrm>
                       <a:off x="0" y="0"/>
-                      <a:ext cx="5943600" cy="1596390"/>
+                      <a:ext cx="5943600" cy="1649095"/>
                     </a:xfrm>
                     <a:prstGeom prst="rect">
                       <a:avLst/>
@@ -500,9 +511,16 @@
         </w:drawing>
       </w:r>
     </w:p>
-    <w:p>
-      <w:r>
-        <w:t xml:space="preserve">ezEML does its best to infer the needed metadata for the attributes, but you will need to </w:t>
+    <w:p/>
+    <w:p>
+      <w:r>
+        <w:t xml:space="preserve">ezEML does its best to infer the needed metadata for the </w:t>
+      </w:r>
+      <w:r>
+        <w:t>columns</w:t>
+      </w:r>
+      <w:r>
+        <w:t xml:space="preserve">, but you will need to </w:t>
       </w:r>
       <w:r>
         <w:t xml:space="preserve">do some </w:t>
@@ -521,19 +539,26 @@
           <w:b/>
           <w:bCs/>
         </w:rPr>
-        <w:t>Edit Attributes</w:t>
-      </w:r>
-      <w:r>
-        <w:t xml:space="preserve"> brings up a page like:</w:t>
+        <w:t xml:space="preserve">Edit </w:t>
+      </w:r>
+      <w:r>
+        <w:rPr>
+          <w:b/>
+          <w:bCs/>
+        </w:rPr>
+        <w:t xml:space="preserve">Column Properties </w:t>
+      </w:r>
+      <w:r>
+        <w:t>brings up a page like:</w:t>
       </w:r>
     </w:p>
     <w:p>
       <w:r>
         <w:drawing>
-          <wp:inline distT="0" distB="0" distL="0" distR="0" wp14:anchorId="4E8AE767" wp14:editId="18C1D5B9">
-            <wp:extent cx="5943600" cy="3496945"/>
-            <wp:effectExtent l="0" t="0" r="0" b="0"/>
-            <wp:docPr id="4" name="Picture 4" descr="A screenshot of a cell phone&#10;&#10;Description automatically generated"/>
+          <wp:inline distT="0" distB="0" distL="0" distR="0" wp14:anchorId="44FFAF8F" wp14:editId="03466C42">
+            <wp:extent cx="5943600" cy="3401060"/>
+            <wp:effectExtent l="0" t="0" r="0" b="2540"/>
+            <wp:docPr id="10" name="Picture 10" descr="Graphical user interface, application&#10;&#10;Description automatically generated"/>
             <wp:cNvGraphicFramePr>
               <a:graphicFrameLocks xmlns:a="http://schemas.openxmlformats.org/drawingml/2006/main" noChangeAspect="1"/>
             </wp:cNvGraphicFramePr>
@@ -541,7 +566,7 @@
               <a:graphicData uri="http://schemas.openxmlformats.org/drawingml/2006/picture">
                 <pic:pic xmlns:pic="http://schemas.openxmlformats.org/drawingml/2006/picture">
                   <pic:nvPicPr>
-                    <pic:cNvPr id="4" name="Picture 4" descr="A screenshot of a cell phone&#10;&#10;Description automatically generated"/>
+                    <pic:cNvPr id="10" name="Picture 10" descr="Graphical user interface, application&#10;&#10;Description automatically generated"/>
                     <pic:cNvPicPr/>
                   </pic:nvPicPr>
                   <pic:blipFill>
@@ -553,7 +578,7 @@
                   <pic:spPr>
                     <a:xfrm>
                       <a:off x="0" y="0"/>
-                      <a:ext cx="5943600" cy="3496945"/>
+                      <a:ext cx="5943600" cy="3401060"/>
                     </a:xfrm>
                     <a:prstGeom prst="rect">
                       <a:avLst/>
@@ -568,7 +593,13 @@
     </w:p>
     <w:p>
       <w:r>
-        <w:t xml:space="preserve">Data table attributes can have one of four </w:t>
+        <w:t xml:space="preserve">Data table </w:t>
+      </w:r>
+      <w:r>
+        <w:t>columns</w:t>
+      </w:r>
+      <w:r>
+        <w:t xml:space="preserve"> can have one of four </w:t>
       </w:r>
       <w:r>
         <w:rPr>
@@ -578,7 +609,13 @@
         <w:t>Variable Types</w:t>
       </w:r>
       <w:r>
-        <w:t xml:space="preserve">: Categorical, Numerical, Text, or DateTime. ezEML infers the variable type based on the values in the uploaded data table, but there may be cases where you want to override the variable type inferred by ezEML for a given attribute. To do so, click the </w:t>
+        <w:t xml:space="preserve">: Categorical, Numerical, Text, or DateTime. ezEML infers the variable type based on the values in the uploaded data table, but there may be cases where you want to override the variable type inferred by ezEML for a given </w:t>
+      </w:r>
+      <w:r>
+        <w:t>column</w:t>
+      </w:r>
+      <w:r>
+        <w:t xml:space="preserve">. To do so, click the </w:t>
       </w:r>
       <w:r>
         <w:rPr>
@@ -588,13 +625,25 @@
         <w:t>Change Type</w:t>
       </w:r>
       <w:r>
-        <w:t xml:space="preserve"> button for the attribute in question and select the desired variable type. </w:t>
+        <w:t xml:space="preserve"> button for the </w:t>
+      </w:r>
+      <w:r>
+        <w:t>column</w:t>
+      </w:r>
+      <w:r>
+        <w:t xml:space="preserve"> in question and select the desired variable type. </w:t>
       </w:r>
     </w:p>
     <w:p/>
     <w:p>
       <w:r>
-        <w:t xml:space="preserve">Let’s suppose, though, that you are happy with the variable types as shown. You will still need to edit the attributes to fill in metadata that ezEML is unable to infer from the CSV file. In the screenshot above, suppose you click </w:t>
+        <w:t>Let’s suppose, though, that you are happy with the variable types as shown. You will still need to edit the</w:t>
+      </w:r>
+      <w:r>
+        <w:t xml:space="preserve"> columns’ properties</w:t>
+      </w:r>
+      <w:r>
+        <w:t xml:space="preserve"> to fill in metadata that ezEML is unable to infer from the CSV file. In the screenshot above, suppose you click </w:t>
       </w:r>
       <w:r>
         <w:rPr>
@@ -604,21 +653,31 @@
         <w:t>Edit</w:t>
       </w:r>
       <w:r>
-        <w:t xml:space="preserve"> for the TYPE attribute. You will see a screen like:</w:t>
+        <w:rPr>
+          <w:b/>
+          <w:bCs/>
+        </w:rPr>
+        <w:t xml:space="preserve"> Column’s Properties</w:t>
+      </w:r>
+      <w:r>
+        <w:t xml:space="preserve"> for the TYPE </w:t>
+      </w:r>
+      <w:r>
+        <w:t>column</w:t>
+      </w:r>
+      <w:r>
+        <w:t>. You will see a screen like:</w:t>
       </w:r>
     </w:p>
     <w:p/>
     <w:p>
       <w:r>
-        <w:rPr>
-          <w:noProof/>
-        </w:rPr>
         <w:lastRenderedPageBreak/>
         <w:drawing>
-          <wp:inline distT="0" distB="0" distL="0" distR="0" wp14:anchorId="1730C86B" wp14:editId="48E8816E">
-            <wp:extent cx="5943600" cy="3980815"/>
+          <wp:inline distT="0" distB="0" distL="0" distR="0" wp14:anchorId="2046957F" wp14:editId="4EE1EE4C">
+            <wp:extent cx="5829300" cy="3949700"/>
             <wp:effectExtent l="0" t="0" r="0" b="0"/>
-            <wp:docPr id="17" name="Picture 17" descr="A screenshot of a cell phone&#10;&#10;Description automatically generated"/>
+            <wp:docPr id="12" name="Picture 12" descr="Graphical user interface, text, application, email&#10;&#10;Description automatically generated"/>
             <wp:cNvGraphicFramePr>
               <a:graphicFrameLocks xmlns:a="http://schemas.openxmlformats.org/drawingml/2006/main" noChangeAspect="1"/>
             </wp:cNvGraphicFramePr>
@@ -626,7 +685,7 @@
               <a:graphicData uri="http://schemas.openxmlformats.org/drawingml/2006/picture">
                 <pic:pic xmlns:pic="http://schemas.openxmlformats.org/drawingml/2006/picture">
                   <pic:nvPicPr>
-                    <pic:cNvPr id="17" name="Picture 17" descr="A screenshot of a cell phone&#10;&#10;Description automatically generated"/>
+                    <pic:cNvPr id="12" name="Picture 12" descr="Graphical user interface, text, application, email&#10;&#10;Description automatically generated"/>
                     <pic:cNvPicPr/>
                   </pic:nvPicPr>
                   <pic:blipFill>
@@ -638,7 +697,7 @@
                   <pic:spPr>
                     <a:xfrm>
                       <a:off x="0" y="0"/>
-                      <a:ext cx="5943600" cy="3980815"/>
+                      <a:ext cx="5829300" cy="3949700"/>
                     </a:xfrm>
                     <a:prstGeom prst="rect">
                       <a:avLst/>
@@ -692,11 +751,16 @@
         <w:t xml:space="preserve">Change them, as desired. </w:t>
       </w:r>
       <w:r>
-        <w:t>The attribute</w:t>
+        <w:t xml:space="preserve">The </w:t>
+      </w:r>
+      <w:proofErr w:type="spellStart"/>
+      <w:r>
+        <w:t>columns</w:t>
       </w:r>
       <w:r>
         <w:t>’s</w:t>
       </w:r>
+      <w:proofErr w:type="spellEnd"/>
       <w:r>
         <w:t xml:space="preserve"> </w:t>
       </w:r>
@@ -772,15 +836,12 @@
     </w:p>
     <w:p>
       <w:r>
-        <w:rPr>
-          <w:noProof/>
-        </w:rPr>
         <w:lastRenderedPageBreak/>
         <w:drawing>
-          <wp:inline distT="0" distB="0" distL="0" distR="0" wp14:anchorId="36B04D77" wp14:editId="5072EEA4">
-            <wp:extent cx="5943600" cy="1975485"/>
-            <wp:effectExtent l="0" t="0" r="0" b="5715"/>
-            <wp:docPr id="11" name="Picture 11" descr="A screenshot of a cell phone&#10;&#10;Description automatically generated"/>
+          <wp:inline distT="0" distB="0" distL="0" distR="0" wp14:anchorId="568FCFA9" wp14:editId="661E73DD">
+            <wp:extent cx="5384800" cy="2095500"/>
+            <wp:effectExtent l="0" t="0" r="0" b="0"/>
+            <wp:docPr id="14" name="Picture 14" descr="Graphical user interface, application, Teams&#10;&#10;Description automatically generated"/>
             <wp:cNvGraphicFramePr>
               <a:graphicFrameLocks xmlns:a="http://schemas.openxmlformats.org/drawingml/2006/main" noChangeAspect="1"/>
             </wp:cNvGraphicFramePr>
@@ -788,7 +849,7 @@
               <a:graphicData uri="http://schemas.openxmlformats.org/drawingml/2006/picture">
                 <pic:pic xmlns:pic="http://schemas.openxmlformats.org/drawingml/2006/picture">
                   <pic:nvPicPr>
-                    <pic:cNvPr id="11" name="Picture 11" descr="A screenshot of a cell phone&#10;&#10;Description automatically generated"/>
+                    <pic:cNvPr id="14" name="Picture 14" descr="Graphical user interface, application, Teams&#10;&#10;Description automatically generated"/>
                     <pic:cNvPicPr/>
                   </pic:nvPicPr>
                   <pic:blipFill>
@@ -800,7 +861,7 @@
                   <pic:spPr>
                     <a:xfrm>
                       <a:off x="0" y="0"/>
-                      <a:ext cx="5943600" cy="1975485"/>
+                      <a:ext cx="5384800" cy="2095500"/>
                     </a:xfrm>
                     <a:prstGeom prst="rect">
                       <a:avLst/>
@@ -881,13 +942,28 @@
         <w:t>Enter the definition for the code and click OK. Do that for each code.</w:t>
       </w:r>
       <w:r>
-        <w:t xml:space="preserve"> When you are done editing the attribute, click </w:t>
+        <w:t xml:space="preserve"> When you are done editing the </w:t>
+      </w:r>
+      <w:r>
+        <w:t>column</w:t>
+      </w:r>
+      <w:r>
+        <w:t>’s properties</w:t>
+      </w:r>
+      <w:r>
+        <w:t xml:space="preserve">, click </w:t>
       </w:r>
       <w:r>
         <w:t>Save and Continue</w:t>
       </w:r>
       <w:r>
-        <w:t xml:space="preserve"> to return to the attribute list.</w:t>
+        <w:t xml:space="preserve"> to return to the </w:t>
+      </w:r>
+      <w:r>
+        <w:t>column</w:t>
+      </w:r>
+      <w:r>
+        <w:t xml:space="preserve"> list.</w:t>
       </w:r>
     </w:p>
     <w:p/>
@@ -896,16 +972,40 @@
         <w:t xml:space="preserve">Proceeding in this way, </w:t>
       </w:r>
       <w:r>
-        <w:t xml:space="preserve">one attribute at a time, </w:t>
-      </w:r>
-      <w:r>
-        <w:t>you can supply the attribute metadata required by EML.</w:t>
+        <w:t xml:space="preserve">one </w:t>
+      </w:r>
+      <w:r>
+        <w:t>column</w:t>
+      </w:r>
+      <w:r>
+        <w:t xml:space="preserve"> at a time, </w:t>
+      </w:r>
+      <w:r>
+        <w:t xml:space="preserve">you can supply the </w:t>
+      </w:r>
+      <w:r>
+        <w:t>column</w:t>
+      </w:r>
+      <w:r>
+        <w:t xml:space="preserve"> metadata required by EML.</w:t>
       </w:r>
     </w:p>
     <w:p/>
     <w:p>
       <w:r>
-        <w:t>In our example, there was a numerical attribute called PERCENT_LOSS. Numerical attributes require</w:t>
+        <w:t xml:space="preserve">In our example, there was a numerical </w:t>
+      </w:r>
+      <w:r>
+        <w:t>column</w:t>
+      </w:r>
+      <w:r>
+        <w:t xml:space="preserve"> called PERCENT_LOSS. Numerical </w:t>
+      </w:r>
+      <w:r>
+        <w:t>columns</w:t>
+      </w:r>
+      <w:r>
+        <w:t xml:space="preserve"> require</w:t>
       </w:r>
       <w:r>
         <w:t xml:space="preserve"> their</w:t>
@@ -921,20 +1021,30 @@
         <w:t>Edit</w:t>
       </w:r>
       <w:r>
-        <w:t xml:space="preserve"> for the PERCENT_LOSS attribute to bring up a form like:</w:t>
-      </w:r>
-    </w:p>
-    <w:p>
-      <w:r>
-        <w:rPr>
-          <w:noProof/>
-        </w:rPr>
+        <w:rPr>
+          <w:b/>
+          <w:bCs/>
+        </w:rPr>
+        <w:t xml:space="preserve"> Column’s Properties</w:t>
+      </w:r>
+      <w:r>
+        <w:t xml:space="preserve"> for the PERCENT_LOSS </w:t>
+      </w:r>
+      <w:r>
+        <w:t>column</w:t>
+      </w:r>
+      <w:r>
+        <w:t xml:space="preserve"> to bring up a form like:</w:t>
+      </w:r>
+    </w:p>
+    <w:p>
+      <w:r>
         <w:lastRenderedPageBreak/>
         <w:drawing>
-          <wp:inline distT="0" distB="0" distL="0" distR="0" wp14:anchorId="3071F70B" wp14:editId="5A614255">
-            <wp:extent cx="5943600" cy="4144010"/>
+          <wp:inline distT="0" distB="0" distL="0" distR="0" wp14:anchorId="2E6A5B92" wp14:editId="50A19140">
+            <wp:extent cx="5943600" cy="4178300"/>
             <wp:effectExtent l="0" t="0" r="0" b="0"/>
-            <wp:docPr id="13" name="Picture 13" descr="A screenshot of a cell phone&#10;&#10;Description automatically generated"/>
+            <wp:docPr id="20" name="Picture 20" descr="Graphical user interface, text, application, email&#10;&#10;Description automatically generated"/>
             <wp:cNvGraphicFramePr>
               <a:graphicFrameLocks xmlns:a="http://schemas.openxmlformats.org/drawingml/2006/main" noChangeAspect="1"/>
             </wp:cNvGraphicFramePr>
@@ -942,7 +1052,7 @@
               <a:graphicData uri="http://schemas.openxmlformats.org/drawingml/2006/picture">
                 <pic:pic xmlns:pic="http://schemas.openxmlformats.org/drawingml/2006/picture">
                   <pic:nvPicPr>
-                    <pic:cNvPr id="13" name="Picture 13" descr="A screenshot of a cell phone&#10;&#10;Description automatically generated"/>
+                    <pic:cNvPr id="20" name="Picture 20" descr="Graphical user interface, text, application, email&#10;&#10;Description automatically generated"/>
                     <pic:cNvPicPr/>
                   </pic:nvPicPr>
                   <pic:blipFill>
@@ -954,7 +1064,7 @@
                   <pic:spPr>
                     <a:xfrm>
                       <a:off x="0" y="0"/>
-                      <a:ext cx="5943600" cy="4144010"/>
+                      <a:ext cx="5943600" cy="4178300"/>
                     </a:xfrm>
                     <a:prstGeom prst="rect">
                       <a:avLst/>
@@ -984,7 +1094,19 @@
         <w:t xml:space="preserve">EML defines a list of standard units, mainly from the SI standard. If the </w:t>
       </w:r>
       <w:r>
-        <w:t xml:space="preserve">appropriate unit for the variable in question is a standard unit, select it from the list. In this example, PERCENT_LOSS is a dimensionless percentage, so we select dimensionless from list – and we’ve also filled in the attribute’s </w:t>
+        <w:t>appropriate unit for the variable in question is a standard unit, select it from the list. In this example, PERCENT_LOSS is a dimensionless percentage, so we select dimensionless from</w:t>
+      </w:r>
+      <w:r>
+        <w:t xml:space="preserve"> the</w:t>
+      </w:r>
+      <w:r>
+        <w:t xml:space="preserve"> list – and we’ve also filled in the </w:t>
+      </w:r>
+      <w:r>
+        <w:t>column’s</w:t>
+      </w:r>
+      <w:r>
+        <w:t xml:space="preserve"> </w:t>
       </w:r>
       <w:r>
         <w:rPr>

</xml_diff>

<commit_message>
Modify help and user guide for Load Data Table from CSV File.
</commit_message>
<xml_diff>
--- a/webapp/static/user_guide/uploading_data_tables.docx
+++ b/webapp/static/user_guide/uploading_data_tables.docx
@@ -355,35 +355,84 @@
         <w:ind w:left="0" w:firstLine="0"/>
       </w:pPr>
       <w:r>
-        <w:t>As is common practice, w</w:t>
-      </w:r>
-      <w:r>
-        <w:t>e refer to the file as a CSV (</w:t>
-      </w:r>
-      <w:r>
-        <w:rPr>
-          <w:i/>
-          <w:iCs/>
-        </w:rPr>
-        <w:t>comma</w:t>
-      </w:r>
-      <w:r>
-        <w:t xml:space="preserve">-separated value) file, but separators other than commas are supported, including tabs, vertical bars, colons, and semicolons. </w:t>
+        <w:t xml:space="preserve">ezEML follows common </w:t>
+      </w:r>
+      <w:r>
+        <w:t>practice</w:t>
+      </w:r>
+      <w:r>
+        <w:t xml:space="preserve"> by applying the term "CSV" loosely: the file may use comma</w:t>
+      </w:r>
+      <w:r>
+        <w:t>s</w:t>
+      </w:r>
+      <w:r>
+        <w:t xml:space="preserve"> as field delimiter</w:t>
+      </w:r>
+      <w:r>
+        <w:t>s</w:t>
+      </w:r>
+      <w:r>
+        <w:t>, or it may use one of several other field delimiters: tab</w:t>
+      </w:r>
+      <w:r>
+        <w:t>s</w:t>
+      </w:r>
+      <w:r>
+        <w:t>, semicolon</w:t>
+      </w:r>
+      <w:r>
+        <w:t>s</w:t>
+      </w:r>
+      <w:r>
+        <w:t>, colon</w:t>
+      </w:r>
+      <w:r>
+        <w:t>s</w:t>
+      </w:r>
+      <w:r>
+        <w:t>, or vertical bar</w:t>
+      </w:r>
+      <w:r>
+        <w:t>s</w:t>
+      </w:r>
+      <w:r>
+        <w:t xml:space="preserve"> ("|").  The CSV file must have a single header row and no footer rows.</w:t>
       </w:r>
     </w:p>
     <w:p/>
     <w:p>
       <w:r>
-        <w:t xml:space="preserve">In addition, the quote character can be specified, either a double quote (“) or single quote (‘). The quote character can be used to enclose values in the table that contain the separator within them, which otherwise would be interpreted as </w:t>
-      </w:r>
-      <w:r>
-        <w:t xml:space="preserve">multiple values. E.g., if comma is the separator, a value like “Madison, Wisconsin” would </w:t>
-      </w:r>
-      <w:r>
-        <w:t>be interpreted as</w:t>
-      </w:r>
-      <w:r>
-        <w:t xml:space="preserve"> two values if not enclosed in quotes.</w:t>
+        <w:t>In addition, the quote character can be specified, either a double quote (“) or single quote (‘). The quote character can be used to enclose values in the table that contain the separator within them, which otherwise would be interpreted as multiple values. E.g., if comma is the separator, a value like “Madison, Wisconsin” would be interpreted as two values if not enclosed in quotes.</w:t>
+      </w:r>
+    </w:p>
+    <w:p>
+      <w:pPr>
+        <w:ind w:left="0" w:firstLine="0"/>
+      </w:pPr>
+    </w:p>
+    <w:p>
+      <w:pPr>
+        <w:ind w:left="0" w:firstLine="0"/>
+      </w:pPr>
+      <w:r>
+        <w:t xml:space="preserve">The CSV file must be </w:t>
+      </w:r>
+      <w:r>
+        <w:rPr>
+          <w:b/>
+          <w:bCs/>
+        </w:rPr>
+        <w:t>UTF-8 encoded</w:t>
+      </w:r>
+      <w:r>
+        <w:t xml:space="preserve">. If you save the file in Microsoft Excel, select "CSV UTF-8 (Comma delimited) (.csv)" as the File Format. Note that Excel, like ezEML, </w:t>
+      </w:r>
+      <w:r>
+        <w:t>applies</w:t>
+      </w:r>
+      <w:r>
+        <w:t xml:space="preserve"> the term "CSV" loosely and will save the file with a ".csv" extension even if you use a different field delimiter.</w:t>
       </w:r>
     </w:p>
     <w:p/>

</xml_diff>